<commit_message>
sqoop安装完成 Signed-off-by: imzkj <601869492@qq.com>
</commit_message>
<xml_diff>
--- a/参考文件/MySQL安装.docx
+++ b/参考文件/MySQL安装.docx
@@ -7,7 +7,6 @@
         <w:ind w:hanging="60"/>
         <w:jc w:val="center"/>
         <w:rPr>
-          <w:rFonts w:hint="eastAsia"/>
           <w:lang w:val="zh-CN"/>
         </w:rPr>
       </w:pPr>
@@ -24,9 +23,6 @@
     <w:p>
       <w:pPr>
         <w:pStyle w:val="1"/>
-        <w:rPr>
-          <w:rFonts w:hint="eastAsia"/>
-        </w:rPr>
       </w:pPr>
       <w:r>
         <w:rPr>
@@ -38,14 +34,11 @@
     <w:p>
       <w:pPr>
         <w:ind w:left="900"/>
-        <w:rPr>
-          <w:rFonts w:hint="eastAsia"/>
-        </w:rPr>
       </w:pPr>
       <w:r>
         <w:t>下载地址：</w:t>
       </w:r>
-      <w:hyperlink r:id="rId9" w:history="1">
+      <w:hyperlink r:id="rId9" w:anchor="downloads" w:history="1">
         <w:r>
           <w:rPr>
             <w:rStyle w:val="a3"/>
@@ -57,9 +50,6 @@
     <w:p>
       <w:pPr>
         <w:ind w:left="900"/>
-        <w:rPr>
-          <w:rFonts w:hint="eastAsia"/>
-        </w:rPr>
       </w:pPr>
       <w:r>
         <w:t xml:space="preserve"> </w:t>
@@ -153,9 +143,6 @@
     <w:p>
       <w:pPr>
         <w:ind w:left="900"/>
-        <w:rPr>
-          <w:rFonts w:hint="eastAsia"/>
-        </w:rPr>
       </w:pPr>
       <w:r>
         <w:t>也可以直接复制</w:t>
@@ -170,9 +157,6 @@
     <w:p>
       <w:pPr>
         <w:ind w:hanging="60"/>
-        <w:rPr>
-          <w:rFonts w:hint="eastAsia"/>
-        </w:rPr>
       </w:pPr>
       <w:r>
         <w:t>通过命令下载：</w:t>
@@ -219,13 +203,13 @@
         <w:tblLook w:val="04A0" w:firstRow="1" w:lastRow="0" w:firstColumn="1" w:lastColumn="0" w:noHBand="0" w:noVBand="1"/>
       </w:tblPr>
       <w:tblGrid>
-        <w:gridCol w:w="294"/>
-        <w:gridCol w:w="10052"/>
+        <w:gridCol w:w="612"/>
+        <w:gridCol w:w="9734"/>
       </w:tblGrid>
       <w:tr>
         <w:tc>
           <w:tcPr>
-            <w:tcW w:w="0" w:type="auto"/>
+            <w:tcW w:w="612" w:type="dxa"/>
             <w:tcBorders>
               <w:top w:val="single" w:sz="6" w:space="0" w:color="C0C0C0"/>
               <w:left w:val="single" w:sz="6" w:space="0" w:color="C0C0C0"/>
@@ -320,7 +304,7 @@
         </w:tc>
         <w:tc>
           <w:tcPr>
-            <w:tcW w:w="0" w:type="auto"/>
+            <w:tcW w:w="9734" w:type="dxa"/>
             <w:tcBorders>
               <w:top w:val="single" w:sz="6" w:space="0" w:color="C0C0C0"/>
               <w:left w:val="single" w:sz="6" w:space="0" w:color="C0C0C0"/>
@@ -417,7 +401,7 @@
                 <w:kern w:val="0"/>
                 <w:szCs w:val="24"/>
               </w:rPr>
-              <w:t>cp -r mysql-5.6.33-linux-glibc2.5-x86_64 /usr/local/mysql</w:t>
+              <w:t>cp -r mysql-5.6.36-linux-glibc2.5-x86_64 /usr/local/mysql</w:t>
             </w:r>
           </w:p>
         </w:tc>
@@ -671,13 +655,13 @@
         <w:tblLook w:val="04A0" w:firstRow="1" w:lastRow="0" w:firstColumn="1" w:lastColumn="0" w:noHBand="0" w:noVBand="1"/>
       </w:tblPr>
       <w:tblGrid>
-        <w:gridCol w:w="349"/>
-        <w:gridCol w:w="9997"/>
+        <w:gridCol w:w="612"/>
+        <w:gridCol w:w="9734"/>
       </w:tblGrid>
       <w:tr>
         <w:tc>
           <w:tcPr>
-            <w:tcW w:w="0" w:type="auto"/>
+            <w:tcW w:w="612" w:type="dxa"/>
             <w:tcBorders>
               <w:top w:val="single" w:sz="6" w:space="0" w:color="C0C0C0"/>
               <w:left w:val="single" w:sz="6" w:space="0" w:color="C0C0C0"/>
@@ -1263,10 +1247,336 @@
               <w:t>30</w:t>
             </w:r>
           </w:p>
+          <w:p>
+            <w:pPr>
+              <w:ind w:left="0" w:firstLine="0"/>
+              <w:jc w:val="left"/>
+              <w:rPr>
+                <w:rFonts w:ascii="宋体" w:eastAsia="宋体" w:hAnsi="宋体" w:cs="宋体"/>
+                <w:kern w:val="0"/>
+                <w:szCs w:val="24"/>
+              </w:rPr>
+            </w:pPr>
+            <w:r>
+              <w:rPr>
+                <w:rFonts w:ascii="宋体" w:eastAsia="宋体" w:hAnsi="宋体" w:cs="宋体" w:hint="eastAsia"/>
+                <w:kern w:val="0"/>
+                <w:szCs w:val="24"/>
+              </w:rPr>
+              <w:t>31</w:t>
+            </w:r>
+          </w:p>
+          <w:p>
+            <w:pPr>
+              <w:ind w:left="0" w:firstLine="0"/>
+              <w:jc w:val="left"/>
+              <w:rPr>
+                <w:rFonts w:ascii="宋体" w:eastAsia="宋体" w:hAnsi="宋体" w:cs="宋体"/>
+                <w:kern w:val="0"/>
+                <w:szCs w:val="24"/>
+              </w:rPr>
+            </w:pPr>
+            <w:r>
+              <w:rPr>
+                <w:rFonts w:ascii="宋体" w:eastAsia="宋体" w:hAnsi="宋体" w:cs="宋体" w:hint="eastAsia"/>
+                <w:kern w:val="0"/>
+                <w:szCs w:val="24"/>
+              </w:rPr>
+              <w:t>32</w:t>
+            </w:r>
+          </w:p>
+          <w:p>
+            <w:pPr>
+              <w:ind w:left="0" w:firstLine="0"/>
+              <w:jc w:val="left"/>
+              <w:rPr>
+                <w:rFonts w:ascii="宋体" w:eastAsia="宋体" w:hAnsi="宋体" w:cs="宋体"/>
+                <w:kern w:val="0"/>
+                <w:szCs w:val="24"/>
+              </w:rPr>
+            </w:pPr>
+            <w:r>
+              <w:rPr>
+                <w:rFonts w:ascii="宋体" w:eastAsia="宋体" w:hAnsi="宋体" w:cs="宋体" w:hint="eastAsia"/>
+                <w:kern w:val="0"/>
+                <w:szCs w:val="24"/>
+              </w:rPr>
+              <w:t>33</w:t>
+            </w:r>
+          </w:p>
+          <w:p>
+            <w:pPr>
+              <w:ind w:left="0" w:firstLine="0"/>
+              <w:jc w:val="left"/>
+              <w:rPr>
+                <w:rFonts w:ascii="宋体" w:eastAsia="宋体" w:hAnsi="宋体" w:cs="宋体" w:hint="eastAsia"/>
+                <w:kern w:val="0"/>
+                <w:szCs w:val="24"/>
+              </w:rPr>
+            </w:pPr>
+            <w:r>
+              <w:rPr>
+                <w:rFonts w:ascii="宋体" w:eastAsia="宋体" w:hAnsi="宋体" w:cs="宋体" w:hint="eastAsia"/>
+                <w:kern w:val="0"/>
+                <w:szCs w:val="24"/>
+              </w:rPr>
+              <w:t>34</w:t>
+            </w:r>
+          </w:p>
+          <w:p>
+            <w:pPr>
+              <w:ind w:left="0" w:firstLine="0"/>
+              <w:jc w:val="left"/>
+              <w:rPr>
+                <w:rFonts w:ascii="宋体" w:eastAsia="宋体" w:hAnsi="宋体" w:cs="宋体" w:hint="eastAsia"/>
+                <w:kern w:val="0"/>
+                <w:szCs w:val="24"/>
+              </w:rPr>
+            </w:pPr>
+            <w:r>
+              <w:rPr>
+                <w:rFonts w:ascii="宋体" w:eastAsia="宋体" w:hAnsi="宋体" w:cs="宋体" w:hint="eastAsia"/>
+                <w:kern w:val="0"/>
+                <w:szCs w:val="24"/>
+              </w:rPr>
+              <w:t>35</w:t>
+            </w:r>
+          </w:p>
+          <w:p>
+            <w:pPr>
+              <w:ind w:left="0" w:firstLine="0"/>
+              <w:jc w:val="left"/>
+              <w:rPr>
+                <w:rFonts w:ascii="宋体" w:eastAsia="宋体" w:hAnsi="宋体" w:cs="宋体" w:hint="eastAsia"/>
+                <w:kern w:val="0"/>
+                <w:szCs w:val="24"/>
+              </w:rPr>
+            </w:pPr>
+            <w:r>
+              <w:rPr>
+                <w:rFonts w:ascii="宋体" w:eastAsia="宋体" w:hAnsi="宋体" w:cs="宋体" w:hint="eastAsia"/>
+                <w:kern w:val="0"/>
+                <w:szCs w:val="24"/>
+              </w:rPr>
+              <w:t>36</w:t>
+            </w:r>
+          </w:p>
+          <w:p>
+            <w:pPr>
+              <w:ind w:left="0" w:firstLine="0"/>
+              <w:jc w:val="left"/>
+              <w:rPr>
+                <w:rFonts w:ascii="宋体" w:eastAsia="宋体" w:hAnsi="宋体" w:cs="宋体" w:hint="eastAsia"/>
+                <w:kern w:val="0"/>
+                <w:szCs w:val="24"/>
+              </w:rPr>
+            </w:pPr>
+            <w:r>
+              <w:rPr>
+                <w:rFonts w:ascii="宋体" w:eastAsia="宋体" w:hAnsi="宋体" w:cs="宋体" w:hint="eastAsia"/>
+                <w:kern w:val="0"/>
+                <w:szCs w:val="24"/>
+              </w:rPr>
+              <w:t>37</w:t>
+            </w:r>
+          </w:p>
+          <w:p>
+            <w:pPr>
+              <w:ind w:left="0" w:firstLine="0"/>
+              <w:jc w:val="left"/>
+              <w:rPr>
+                <w:rFonts w:ascii="宋体" w:eastAsia="宋体" w:hAnsi="宋体" w:cs="宋体" w:hint="eastAsia"/>
+                <w:kern w:val="0"/>
+                <w:szCs w:val="24"/>
+              </w:rPr>
+            </w:pPr>
+            <w:r>
+              <w:rPr>
+                <w:rFonts w:ascii="宋体" w:eastAsia="宋体" w:hAnsi="宋体" w:cs="宋体" w:hint="eastAsia"/>
+                <w:kern w:val="0"/>
+                <w:szCs w:val="24"/>
+              </w:rPr>
+              <w:t>38</w:t>
+            </w:r>
+          </w:p>
+          <w:p>
+            <w:pPr>
+              <w:ind w:left="0" w:firstLine="0"/>
+              <w:jc w:val="left"/>
+              <w:rPr>
+                <w:rFonts w:ascii="宋体" w:eastAsia="宋体" w:hAnsi="宋体" w:cs="宋体" w:hint="eastAsia"/>
+                <w:kern w:val="0"/>
+                <w:szCs w:val="24"/>
+              </w:rPr>
+            </w:pPr>
+            <w:r>
+              <w:rPr>
+                <w:rFonts w:ascii="宋体" w:eastAsia="宋体" w:hAnsi="宋体" w:cs="宋体" w:hint="eastAsia"/>
+                <w:kern w:val="0"/>
+                <w:szCs w:val="24"/>
+              </w:rPr>
+              <w:t>39</w:t>
+            </w:r>
+          </w:p>
+          <w:p>
+            <w:pPr>
+              <w:ind w:left="0" w:firstLine="0"/>
+              <w:jc w:val="left"/>
+              <w:rPr>
+                <w:rFonts w:ascii="宋体" w:eastAsia="宋体" w:hAnsi="宋体" w:cs="宋体" w:hint="eastAsia"/>
+                <w:kern w:val="0"/>
+                <w:szCs w:val="24"/>
+              </w:rPr>
+            </w:pPr>
+            <w:r>
+              <w:rPr>
+                <w:rFonts w:ascii="宋体" w:eastAsia="宋体" w:hAnsi="宋体" w:cs="宋体" w:hint="eastAsia"/>
+                <w:kern w:val="0"/>
+                <w:szCs w:val="24"/>
+              </w:rPr>
+              <w:lastRenderedPageBreak/>
+              <w:t>40</w:t>
+            </w:r>
+          </w:p>
+          <w:p>
+            <w:pPr>
+              <w:ind w:left="0" w:firstLine="0"/>
+              <w:jc w:val="left"/>
+              <w:rPr>
+                <w:rFonts w:ascii="宋体" w:eastAsia="宋体" w:hAnsi="宋体" w:cs="宋体" w:hint="eastAsia"/>
+                <w:kern w:val="0"/>
+                <w:szCs w:val="24"/>
+              </w:rPr>
+            </w:pPr>
+            <w:r>
+              <w:rPr>
+                <w:rFonts w:ascii="宋体" w:eastAsia="宋体" w:hAnsi="宋体" w:cs="宋体" w:hint="eastAsia"/>
+                <w:kern w:val="0"/>
+                <w:szCs w:val="24"/>
+              </w:rPr>
+              <w:t>41</w:t>
+            </w:r>
+          </w:p>
+          <w:p>
+            <w:pPr>
+              <w:ind w:left="0" w:firstLine="0"/>
+              <w:jc w:val="left"/>
+              <w:rPr>
+                <w:rFonts w:ascii="宋体" w:eastAsia="宋体" w:hAnsi="宋体" w:cs="宋体" w:hint="eastAsia"/>
+                <w:kern w:val="0"/>
+                <w:szCs w:val="24"/>
+              </w:rPr>
+            </w:pPr>
+            <w:r>
+              <w:rPr>
+                <w:rFonts w:ascii="宋体" w:eastAsia="宋体" w:hAnsi="宋体" w:cs="宋体" w:hint="eastAsia"/>
+                <w:kern w:val="0"/>
+                <w:szCs w:val="24"/>
+              </w:rPr>
+              <w:t>42</w:t>
+            </w:r>
+          </w:p>
+          <w:p>
+            <w:pPr>
+              <w:ind w:left="0" w:firstLine="0"/>
+              <w:jc w:val="left"/>
+              <w:rPr>
+                <w:rFonts w:ascii="宋体" w:eastAsia="宋体" w:hAnsi="宋体" w:cs="宋体" w:hint="eastAsia"/>
+                <w:kern w:val="0"/>
+                <w:szCs w:val="24"/>
+              </w:rPr>
+            </w:pPr>
+            <w:r>
+              <w:rPr>
+                <w:rFonts w:ascii="宋体" w:eastAsia="宋体" w:hAnsi="宋体" w:cs="宋体" w:hint="eastAsia"/>
+                <w:kern w:val="0"/>
+                <w:szCs w:val="24"/>
+              </w:rPr>
+              <w:t>43</w:t>
+            </w:r>
+          </w:p>
+          <w:p>
+            <w:pPr>
+              <w:ind w:left="0" w:firstLine="0"/>
+              <w:jc w:val="left"/>
+              <w:rPr>
+                <w:rFonts w:ascii="宋体" w:eastAsia="宋体" w:hAnsi="宋体" w:cs="宋体" w:hint="eastAsia"/>
+                <w:kern w:val="0"/>
+                <w:szCs w:val="24"/>
+              </w:rPr>
+            </w:pPr>
+            <w:r>
+              <w:rPr>
+                <w:rFonts w:ascii="宋体" w:eastAsia="宋体" w:hAnsi="宋体" w:cs="宋体" w:hint="eastAsia"/>
+                <w:kern w:val="0"/>
+                <w:szCs w:val="24"/>
+              </w:rPr>
+              <w:t>44</w:t>
+            </w:r>
+          </w:p>
+          <w:p>
+            <w:pPr>
+              <w:ind w:left="0" w:firstLine="0"/>
+              <w:jc w:val="left"/>
+              <w:rPr>
+                <w:rFonts w:ascii="宋体" w:eastAsia="宋体" w:hAnsi="宋体" w:cs="宋体" w:hint="eastAsia"/>
+                <w:kern w:val="0"/>
+                <w:szCs w:val="24"/>
+              </w:rPr>
+            </w:pPr>
+            <w:r>
+              <w:rPr>
+                <w:rFonts w:ascii="宋体" w:eastAsia="宋体" w:hAnsi="宋体" w:cs="宋体" w:hint="eastAsia"/>
+                <w:kern w:val="0"/>
+                <w:szCs w:val="24"/>
+              </w:rPr>
+              <w:t>45</w:t>
+            </w:r>
+          </w:p>
+          <w:p>
+            <w:pPr>
+              <w:ind w:left="0" w:firstLine="0"/>
+              <w:jc w:val="left"/>
+              <w:rPr>
+                <w:rFonts w:ascii="宋体" w:eastAsia="宋体" w:hAnsi="宋体" w:cs="宋体" w:hint="eastAsia"/>
+                <w:kern w:val="0"/>
+                <w:szCs w:val="24"/>
+              </w:rPr>
+            </w:pPr>
+            <w:r>
+              <w:rPr>
+                <w:rFonts w:ascii="宋体" w:eastAsia="宋体" w:hAnsi="宋体" w:cs="宋体" w:hint="eastAsia"/>
+                <w:kern w:val="0"/>
+                <w:szCs w:val="24"/>
+              </w:rPr>
+              <w:t>46</w:t>
+            </w:r>
+          </w:p>
+          <w:p>
+            <w:pPr>
+              <w:ind w:left="0" w:firstLine="0"/>
+              <w:jc w:val="left"/>
+              <w:rPr>
+                <w:rFonts w:ascii="宋体" w:eastAsia="宋体" w:hAnsi="宋体" w:cs="宋体"/>
+                <w:kern w:val="0"/>
+                <w:szCs w:val="24"/>
+              </w:rPr>
+            </w:pPr>
+            <w:r>
+              <w:rPr>
+                <w:rFonts w:ascii="宋体" w:eastAsia="宋体" w:hAnsi="宋体" w:cs="宋体" w:hint="eastAsia"/>
+                <w:kern w:val="0"/>
+                <w:szCs w:val="24"/>
+              </w:rPr>
+              <w:t>47</w:t>
+            </w:r>
+            <w:bookmarkStart w:id="0" w:name="_GoBack"/>
+            <w:bookmarkEnd w:id="0"/>
+          </w:p>
         </w:tc>
         <w:tc>
           <w:tcPr>
-            <w:tcW w:w="0" w:type="auto"/>
+            <w:tcW w:w="9734" w:type="dxa"/>
             <w:tcBorders>
               <w:top w:val="single" w:sz="6" w:space="0" w:color="C0C0C0"/>
               <w:left w:val="single" w:sz="6" w:space="0" w:color="C0C0C0"/>
@@ -1298,7 +1608,24 @@
                 <w:kern w:val="0"/>
                 <w:szCs w:val="24"/>
               </w:rPr>
-              <w:t>cd /usr/local/mysql/&lt;br&gt;mkdir ./data/mysql</w:t>
+              <w:lastRenderedPageBreak/>
+              <w:t>cd /usr/local/mysql/</w:t>
+            </w:r>
+            <w:r>
+              <w:rPr>
+                <w:rFonts w:ascii="宋体" w:eastAsia="宋体" w:hAnsi="宋体" w:cs="宋体" w:hint="eastAsia"/>
+                <w:kern w:val="0"/>
+                <w:szCs w:val="24"/>
+              </w:rPr>
+              <w:t xml:space="preserve">          </w:t>
+            </w:r>
+            <w:r>
+              <w:rPr>
+                <w:rFonts w:ascii="宋体" w:eastAsia="宋体" w:hAnsi="宋体" w:cs="宋体"/>
+                <w:kern w:val="0"/>
+                <w:szCs w:val="24"/>
+              </w:rPr>
+              <w:t>mkdir ./data/mysql</w:t>
             </w:r>
           </w:p>
           <w:p>
@@ -1539,6 +1866,120 @@
                 <w:szCs w:val="24"/>
               </w:rPr>
             </w:pPr>
+          </w:p>
+          <w:p>
+            <w:pPr>
+              <w:ind w:left="0" w:firstLine="0"/>
+              <w:jc w:val="left"/>
+              <w:rPr>
+                <w:rFonts w:ascii="宋体" w:eastAsia="宋体" w:hAnsi="宋体" w:cs="宋体"/>
+                <w:kern w:val="0"/>
+                <w:szCs w:val="24"/>
+              </w:rPr>
+            </w:pPr>
+            <w:r>
+              <w:rPr>
+                <w:rFonts w:ascii="宋体" w:eastAsia="宋体" w:hAnsi="宋体" w:cs="宋体" w:hint="eastAsia"/>
+                <w:kern w:val="0"/>
+                <w:szCs w:val="24"/>
+              </w:rPr>
+              <w:t xml:space="preserve">#修改root用户密码      </w:t>
+            </w:r>
+          </w:p>
+          <w:p>
+            <w:pPr>
+              <w:ind w:left="0" w:firstLine="0"/>
+              <w:jc w:val="left"/>
+              <w:rPr>
+                <w:rFonts w:ascii="宋体" w:eastAsia="宋体" w:hAnsi="宋体" w:cs="宋体"/>
+                <w:kern w:val="0"/>
+                <w:szCs w:val="24"/>
+              </w:rPr>
+            </w:pPr>
+            <w:r>
+              <w:rPr>
+                <w:rFonts w:ascii="宋体" w:eastAsia="宋体" w:hAnsi="宋体" w:cs="宋体"/>
+                <w:kern w:val="0"/>
+                <w:szCs w:val="24"/>
+              </w:rPr>
+              <w:t>./bin/mysqladmin -u root password '</w:t>
+            </w:r>
+            <w:r>
+              <w:rPr>
+                <w:rFonts w:ascii="宋体" w:eastAsia="宋体" w:hAnsi="宋体" w:cs="宋体" w:hint="eastAsia"/>
+                <w:kern w:val="0"/>
+                <w:szCs w:val="24"/>
+              </w:rPr>
+              <w:t>123456</w:t>
+            </w:r>
+            <w:r>
+              <w:rPr>
+                <w:rFonts w:ascii="宋体" w:eastAsia="宋体" w:hAnsi="宋体" w:cs="宋体"/>
+                <w:kern w:val="0"/>
+                <w:szCs w:val="24"/>
+              </w:rPr>
+              <w:t>'</w:t>
+            </w:r>
+          </w:p>
+          <w:p>
+            <w:pPr>
+              <w:ind w:left="0" w:firstLine="0"/>
+              <w:jc w:val="left"/>
+              <w:rPr>
+                <w:rFonts w:ascii="宋体" w:eastAsia="宋体" w:hAnsi="宋体" w:cs="宋体"/>
+                <w:kern w:val="0"/>
+                <w:szCs w:val="24"/>
+              </w:rPr>
+            </w:pPr>
+          </w:p>
+          <w:p>
+            <w:pPr>
+              <w:ind w:left="0" w:firstLine="0"/>
+              <w:jc w:val="left"/>
+              <w:rPr>
+                <w:rFonts w:ascii="宋体" w:eastAsia="宋体" w:hAnsi="宋体" w:cs="宋体"/>
+                <w:kern w:val="0"/>
+                <w:szCs w:val="24"/>
+              </w:rPr>
+            </w:pPr>
+            <w:r>
+              <w:rPr>
+                <w:rFonts w:ascii="宋体" w:eastAsia="宋体" w:hAnsi="宋体" w:cs="宋体"/>
+                <w:kern w:val="0"/>
+                <w:szCs w:val="24"/>
+              </w:rPr>
+              <w:t>#启动服务</w:t>
+            </w:r>
+          </w:p>
+          <w:p>
+            <w:pPr>
+              <w:ind w:left="0" w:firstLine="0"/>
+              <w:jc w:val="left"/>
+              <w:rPr>
+                <w:rFonts w:ascii="宋体" w:eastAsia="宋体" w:hAnsi="宋体" w:cs="宋体"/>
+                <w:kern w:val="0"/>
+                <w:szCs w:val="24"/>
+              </w:rPr>
+            </w:pPr>
+            <w:r>
+              <w:rPr>
+                <w:rFonts w:ascii="宋体" w:eastAsia="宋体" w:hAnsi="宋体" w:cs="宋体"/>
+                <w:kern w:val="0"/>
+                <w:szCs w:val="24"/>
+              </w:rPr>
+              <w:t>service mysqld start</w:t>
+            </w:r>
+          </w:p>
+          <w:p>
+            <w:pPr>
+              <w:ind w:left="0" w:firstLine="0"/>
+              <w:jc w:val="left"/>
+              <w:rPr>
+                <w:rFonts w:ascii="宋体" w:eastAsia="宋体" w:hAnsi="宋体" w:cs="宋体" w:hint="eastAsia"/>
+                <w:kern w:val="0"/>
+                <w:szCs w:val="24"/>
+              </w:rPr>
+            </w:pPr>
             <w:r>
               <w:rPr>
                 <w:rFonts w:ascii="宋体" w:eastAsia="宋体" w:hAnsi="宋体" w:cs="宋体"/>
@@ -1564,46 +2005,65 @@
                 <w:kern w:val="0"/>
                 <w:szCs w:val="24"/>
               </w:rPr>
-              <w:t>#启动服务</w:t>
-            </w:r>
-          </w:p>
-          <w:p>
-            <w:pPr>
-              <w:ind w:left="0" w:firstLine="0"/>
-              <w:jc w:val="left"/>
-              <w:rPr>
-                <w:rFonts w:ascii="宋体" w:eastAsia="宋体" w:hAnsi="宋体" w:cs="宋体"/>
-                <w:kern w:val="0"/>
-                <w:szCs w:val="24"/>
-              </w:rPr>
-            </w:pPr>
-            <w:r>
-              <w:rPr>
-                <w:rFonts w:ascii="宋体" w:eastAsia="宋体" w:hAnsi="宋体" w:cs="宋体"/>
-                <w:kern w:val="0"/>
-                <w:szCs w:val="24"/>
-              </w:rPr>
-              <w:t>service mysqld start</w:t>
-            </w:r>
-          </w:p>
-          <w:p>
-            <w:pPr>
-              <w:ind w:left="0" w:firstLine="0"/>
-              <w:jc w:val="left"/>
-              <w:rPr>
-                <w:rFonts w:ascii="宋体" w:eastAsia="宋体" w:hAnsi="宋体" w:cs="宋体"/>
-                <w:kern w:val="0"/>
-                <w:szCs w:val="24"/>
-              </w:rPr>
-            </w:pPr>
-            <w:r>
-              <w:rPr>
-                <w:rFonts w:ascii="宋体" w:eastAsia="宋体" w:hAnsi="宋体" w:cs="宋体"/>
-                <w:kern w:val="0"/>
-                <w:szCs w:val="24"/>
-              </w:rPr>
-              <w:t> </w:t>
-            </w:r>
+              <w:t>#加入环境变量，编辑 /etc/profile，这样可以在任何地方用mysql命令了</w:t>
+            </w:r>
+          </w:p>
+          <w:p>
+            <w:pPr>
+              <w:ind w:left="0" w:firstLine="0"/>
+              <w:jc w:val="left"/>
+              <w:rPr>
+                <w:rFonts w:ascii="宋体" w:eastAsia="宋体" w:hAnsi="宋体" w:cs="宋体"/>
+                <w:kern w:val="0"/>
+                <w:szCs w:val="24"/>
+              </w:rPr>
+            </w:pPr>
+            <w:r>
+              <w:rPr>
+                <w:rFonts w:ascii="宋体" w:eastAsia="宋体" w:hAnsi="宋体" w:cs="宋体"/>
+                <w:kern w:val="0"/>
+                <w:szCs w:val="24"/>
+              </w:rPr>
+              <w:t>export PATH</w:t>
+            </w:r>
+            <w:r>
+              <w:rPr>
+                <w:rFonts w:ascii="宋体" w:eastAsia="宋体" w:hAnsi="宋体" w:cs="宋体"/>
+                <w:kern w:val="0"/>
+                <w:szCs w:val="24"/>
+              </w:rPr>
+              <w:t>=$PATH:/usr/local/mysql/bin</w:t>
+            </w:r>
+          </w:p>
+          <w:p>
+            <w:pPr>
+              <w:ind w:left="0" w:firstLine="0"/>
+              <w:jc w:val="left"/>
+              <w:rPr>
+                <w:rFonts w:ascii="宋体" w:eastAsia="宋体" w:hAnsi="宋体" w:cs="宋体"/>
+                <w:kern w:val="0"/>
+                <w:szCs w:val="24"/>
+              </w:rPr>
+            </w:pPr>
+            <w:r>
+              <w:rPr>
+                <w:rFonts w:ascii="宋体" w:eastAsia="宋体" w:hAnsi="宋体" w:cs="宋体"/>
+                <w:kern w:val="0"/>
+                <w:szCs w:val="24"/>
+              </w:rPr>
+              <w:t>source /etc/profile</w:t>
+            </w:r>
+          </w:p>
+          <w:p>
+            <w:pPr>
+              <w:ind w:left="0" w:firstLine="0"/>
+              <w:jc w:val="left"/>
+              <w:rPr>
+                <w:rFonts w:ascii="宋体" w:eastAsia="宋体" w:hAnsi="宋体" w:cs="宋体"/>
+                <w:kern w:val="0"/>
+                <w:szCs w:val="24"/>
+              </w:rPr>
+            </w:pPr>
           </w:p>
           <w:p>
             <w:pPr>
@@ -1640,141 +2100,313 @@
                 <w:kern w:val="0"/>
                 <w:szCs w:val="24"/>
               </w:rPr>
-              <w:t>./mysql/bin/mysql -uroot</w:t>
-            </w:r>
-          </w:p>
-          <w:p>
-            <w:pPr>
-              <w:ind w:left="0" w:firstLine="0"/>
-              <w:jc w:val="left"/>
-              <w:rPr>
-                <w:rFonts w:ascii="宋体" w:eastAsia="宋体" w:hAnsi="宋体" w:cs="宋体"/>
-                <w:kern w:val="0"/>
-                <w:szCs w:val="24"/>
-              </w:rPr>
-            </w:pPr>
-            <w:r>
-              <w:rPr>
-                <w:rFonts w:ascii="宋体" w:eastAsia="宋体" w:hAnsi="宋体" w:cs="宋体"/>
-                <w:kern w:val="0"/>
-                <w:szCs w:val="24"/>
-              </w:rPr>
-              <w:t> </w:t>
-            </w:r>
-          </w:p>
-          <w:p>
-            <w:pPr>
-              <w:ind w:left="0" w:firstLine="0"/>
-              <w:jc w:val="left"/>
-              <w:rPr>
-                <w:rFonts w:ascii="宋体" w:eastAsia="宋体" w:hAnsi="宋体" w:cs="宋体"/>
-                <w:kern w:val="0"/>
-                <w:szCs w:val="24"/>
-              </w:rPr>
-            </w:pPr>
-            <w:r>
-              <w:rPr>
-                <w:rFonts w:ascii="宋体" w:eastAsia="宋体" w:hAnsi="宋体" w:cs="宋体"/>
-                <w:kern w:val="0"/>
-                <w:szCs w:val="24"/>
-              </w:rPr>
-              <w:t>#加入环境变量，编辑 /etc/profile，这样可以在任何地方用mysql命令了</w:t>
-            </w:r>
-          </w:p>
-          <w:p>
-            <w:pPr>
-              <w:ind w:left="0" w:firstLine="0"/>
-              <w:jc w:val="left"/>
-              <w:rPr>
-                <w:rFonts w:ascii="宋体" w:eastAsia="宋体" w:hAnsi="宋体" w:cs="宋体"/>
-                <w:kern w:val="0"/>
-                <w:szCs w:val="24"/>
-              </w:rPr>
-            </w:pPr>
-            <w:r>
-              <w:rPr>
-                <w:rFonts w:ascii="宋体" w:eastAsia="宋体" w:hAnsi="宋体" w:cs="宋体"/>
-                <w:kern w:val="0"/>
-                <w:szCs w:val="24"/>
-              </w:rPr>
-              <w:t>export PATH=$PATH:/usr/local/mysql//bin&lt;br&gt;source /etc/profile</w:t>
-            </w:r>
-          </w:p>
-          <w:p>
-            <w:pPr>
-              <w:ind w:left="0" w:firstLine="0"/>
-              <w:jc w:val="left"/>
-              <w:rPr>
-                <w:rFonts w:ascii="宋体" w:eastAsia="宋体" w:hAnsi="宋体" w:cs="宋体"/>
-                <w:kern w:val="0"/>
-                <w:szCs w:val="24"/>
-              </w:rPr>
-            </w:pPr>
-            <w:r>
-              <w:rPr>
-                <w:rFonts w:ascii="宋体" w:eastAsia="宋体" w:hAnsi="宋体" w:cs="宋体"/>
-                <w:kern w:val="0"/>
-                <w:szCs w:val="24"/>
-              </w:rPr>
-              <w:t> </w:t>
-            </w:r>
-          </w:p>
-          <w:p>
-            <w:pPr>
-              <w:ind w:left="0" w:firstLine="0"/>
-              <w:jc w:val="left"/>
-              <w:rPr>
-                <w:rFonts w:ascii="宋体" w:eastAsia="宋体" w:hAnsi="宋体" w:cs="宋体"/>
-                <w:kern w:val="0"/>
-                <w:szCs w:val="24"/>
-              </w:rPr>
-            </w:pPr>
-            <w:r>
-              <w:rPr>
-                <w:rFonts w:ascii="宋体" w:eastAsia="宋体" w:hAnsi="宋体" w:cs="宋体"/>
-                <w:kern w:val="0"/>
-                <w:szCs w:val="24"/>
-              </w:rPr>
-              <w:t> </w:t>
-            </w:r>
-          </w:p>
-          <w:p>
-            <w:pPr>
-              <w:ind w:left="0" w:firstLine="0"/>
-              <w:jc w:val="left"/>
-              <w:rPr>
-                <w:rFonts w:ascii="宋体" w:eastAsia="宋体" w:hAnsi="宋体" w:cs="宋体"/>
-                <w:kern w:val="0"/>
-                <w:szCs w:val="24"/>
-              </w:rPr>
-            </w:pPr>
-            <w:r>
-              <w:rPr>
-                <w:rFonts w:ascii="宋体" w:eastAsia="宋体" w:hAnsi="宋体" w:cs="宋体"/>
-                <w:kern w:val="0"/>
-                <w:szCs w:val="24"/>
-              </w:rPr>
-              <w:t>#启动mysql</w:t>
-            </w:r>
-          </w:p>
-          <w:p>
-            <w:pPr>
-              <w:ind w:left="0" w:firstLine="0"/>
-              <w:jc w:val="left"/>
-              <w:rPr>
-                <w:rFonts w:ascii="宋体" w:eastAsia="宋体" w:hAnsi="宋体" w:cs="宋体"/>
-                <w:kern w:val="0"/>
-                <w:szCs w:val="24"/>
-              </w:rPr>
-            </w:pPr>
-            <w:r>
-              <w:rPr>
-                <w:rFonts w:ascii="宋体" w:eastAsia="宋体" w:hAnsi="宋体" w:cs="宋体"/>
-                <w:kern w:val="0"/>
-                <w:szCs w:val="24"/>
-              </w:rPr>
-              <w:t>service mysqld start</w:t>
-            </w:r>
+              <w:t>mysql </w:t>
+            </w:r>
+            <w:r>
+              <w:rPr>
+                <w:rFonts w:ascii="宋体" w:eastAsia="宋体" w:hAnsi="宋体" w:cs="宋体"/>
+                <w:kern w:val="0"/>
+                <w:szCs w:val="24"/>
+              </w:rPr>
+              <w:t>–</w:t>
+            </w:r>
+            <w:r>
+              <w:rPr>
+                <w:rFonts w:ascii="宋体" w:eastAsia="宋体" w:hAnsi="宋体" w:cs="宋体"/>
+                <w:kern w:val="0"/>
+                <w:szCs w:val="24"/>
+              </w:rPr>
+              <w:t>uroot</w:t>
+            </w:r>
+            <w:r>
+              <w:rPr>
+                <w:rFonts w:ascii="宋体" w:eastAsia="宋体" w:hAnsi="宋体" w:cs="宋体" w:hint="eastAsia"/>
+                <w:kern w:val="0"/>
+                <w:szCs w:val="24"/>
+              </w:rPr>
+              <w:t xml:space="preserve"> </w:t>
+            </w:r>
+            <w:r>
+              <w:rPr>
+                <w:rFonts w:ascii="宋体" w:eastAsia="宋体" w:hAnsi="宋体" w:cs="宋体"/>
+                <w:kern w:val="0"/>
+                <w:szCs w:val="24"/>
+              </w:rPr>
+              <w:t>–</w:t>
+            </w:r>
+            <w:r>
+              <w:rPr>
+                <w:rFonts w:ascii="宋体" w:eastAsia="宋体" w:hAnsi="宋体" w:cs="宋体" w:hint="eastAsia"/>
+                <w:kern w:val="0"/>
+                <w:szCs w:val="24"/>
+              </w:rPr>
+              <w:t>p123456</w:t>
+            </w:r>
+          </w:p>
+          <w:p>
+            <w:pPr>
+              <w:ind w:left="0" w:firstLine="0"/>
+              <w:jc w:val="left"/>
+              <w:rPr>
+                <w:rFonts w:ascii="宋体" w:eastAsia="宋体" w:hAnsi="宋体" w:cs="宋体" w:hint="eastAsia"/>
+                <w:kern w:val="0"/>
+                <w:szCs w:val="24"/>
+              </w:rPr>
+            </w:pPr>
+          </w:p>
+          <w:p>
+            <w:pPr>
+              <w:ind w:left="0" w:firstLine="0"/>
+              <w:jc w:val="left"/>
+              <w:rPr>
+                <w:rFonts w:ascii="宋体" w:eastAsia="宋体" w:hAnsi="宋体" w:cs="宋体" w:hint="eastAsia"/>
+                <w:kern w:val="0"/>
+                <w:szCs w:val="24"/>
+              </w:rPr>
+            </w:pPr>
+            <w:r>
+              <w:rPr>
+                <w:rFonts w:ascii="宋体" w:eastAsia="宋体" w:hAnsi="宋体" w:cs="宋体" w:hint="eastAsia"/>
+                <w:kern w:val="0"/>
+                <w:szCs w:val="24"/>
+              </w:rPr>
+              <w:t>#选择数据库</w:t>
+            </w:r>
+          </w:p>
+          <w:p>
+            <w:pPr>
+              <w:ind w:left="0" w:firstLine="0"/>
+              <w:jc w:val="left"/>
+              <w:rPr>
+                <w:rFonts w:ascii="宋体" w:eastAsia="宋体" w:hAnsi="宋体" w:cs="宋体" w:hint="eastAsia"/>
+                <w:kern w:val="0"/>
+                <w:szCs w:val="24"/>
+              </w:rPr>
+            </w:pPr>
+            <w:r>
+              <w:rPr>
+                <w:rFonts w:ascii="宋体" w:eastAsia="宋体" w:hAnsi="宋体" w:cs="宋体" w:hint="eastAsia"/>
+                <w:kern w:val="0"/>
+                <w:szCs w:val="24"/>
+              </w:rPr>
+              <w:t>use mysql;</w:t>
+            </w:r>
+          </w:p>
+          <w:p>
+            <w:pPr>
+              <w:ind w:left="0" w:firstLine="0"/>
+              <w:jc w:val="left"/>
+              <w:rPr>
+                <w:rFonts w:ascii="宋体" w:eastAsia="宋体" w:hAnsi="宋体" w:cs="宋体" w:hint="eastAsia"/>
+                <w:kern w:val="0"/>
+                <w:szCs w:val="24"/>
+              </w:rPr>
+            </w:pPr>
+          </w:p>
+          <w:p>
+            <w:pPr>
+              <w:ind w:left="0" w:firstLine="0"/>
+              <w:jc w:val="left"/>
+              <w:rPr>
+                <w:rFonts w:ascii="宋体" w:eastAsia="宋体" w:hAnsi="宋体" w:cs="宋体" w:hint="eastAsia"/>
+                <w:kern w:val="0"/>
+                <w:szCs w:val="24"/>
+              </w:rPr>
+            </w:pPr>
+            <w:r>
+              <w:rPr>
+                <w:rFonts w:ascii="宋体" w:eastAsia="宋体" w:hAnsi="宋体" w:cs="宋体" w:hint="eastAsia"/>
+                <w:kern w:val="0"/>
+                <w:szCs w:val="24"/>
+              </w:rPr>
+              <w:t>#查看用户信息</w:t>
+            </w:r>
+          </w:p>
+          <w:p>
+            <w:pPr>
+              <w:ind w:left="0" w:firstLine="0"/>
+              <w:jc w:val="left"/>
+              <w:rPr>
+                <w:rFonts w:ascii="宋体" w:eastAsia="宋体" w:hAnsi="宋体" w:cs="宋体" w:hint="eastAsia"/>
+                <w:kern w:val="0"/>
+                <w:szCs w:val="24"/>
+              </w:rPr>
+            </w:pPr>
+            <w:r>
+              <w:rPr>
+                <w:rFonts w:ascii="宋体" w:eastAsia="宋体" w:hAnsi="宋体" w:cs="宋体"/>
+                <w:kern w:val="0"/>
+                <w:szCs w:val="24"/>
+              </w:rPr>
+              <w:t>select Host,User,Password from user;</w:t>
+            </w:r>
+          </w:p>
+          <w:p>
+            <w:pPr>
+              <w:ind w:left="0" w:firstLine="0"/>
+              <w:jc w:val="left"/>
+              <w:rPr>
+                <w:rFonts w:ascii="宋体" w:eastAsia="宋体" w:hAnsi="宋体" w:cs="宋体"/>
+                <w:kern w:val="0"/>
+                <w:szCs w:val="24"/>
+              </w:rPr>
+            </w:pPr>
+          </w:p>
+          <w:p>
+            <w:pPr>
+              <w:ind w:left="0" w:firstLine="0"/>
+              <w:jc w:val="left"/>
+              <w:rPr>
+                <w:rFonts w:ascii="宋体" w:eastAsia="宋体" w:hAnsi="宋体" w:cs="宋体" w:hint="eastAsia"/>
+                <w:kern w:val="0"/>
+                <w:szCs w:val="24"/>
+              </w:rPr>
+            </w:pPr>
+            <w:r>
+              <w:rPr>
+                <w:rFonts w:ascii="宋体" w:eastAsia="宋体" w:hAnsi="宋体" w:cs="宋体" w:hint="eastAsia"/>
+                <w:kern w:val="0"/>
+                <w:szCs w:val="24"/>
+              </w:rPr>
+              <w:t>#删除多余账户</w:t>
+            </w:r>
+          </w:p>
+          <w:p>
+            <w:pPr>
+              <w:ind w:left="0" w:firstLine="0"/>
+              <w:jc w:val="left"/>
+              <w:rPr>
+                <w:rFonts w:ascii="宋体" w:eastAsia="宋体" w:hAnsi="宋体" w:cs="宋体" w:hint="eastAsia"/>
+                <w:kern w:val="0"/>
+                <w:szCs w:val="24"/>
+              </w:rPr>
+            </w:pPr>
+            <w:r>
+              <w:rPr>
+                <w:rFonts w:ascii="宋体" w:eastAsia="宋体" w:hAnsi="宋体" w:cs="宋体"/>
+                <w:kern w:val="0"/>
+                <w:szCs w:val="24"/>
+              </w:rPr>
+              <w:t>delete from user where Host!='localhost' or User!='root';</w:t>
+            </w:r>
+          </w:p>
+          <w:p>
+            <w:pPr>
+              <w:ind w:left="0" w:firstLine="0"/>
+              <w:jc w:val="left"/>
+              <w:rPr>
+                <w:rFonts w:ascii="宋体" w:eastAsia="宋体" w:hAnsi="宋体" w:cs="宋体" w:hint="eastAsia"/>
+                <w:kern w:val="0"/>
+                <w:szCs w:val="24"/>
+              </w:rPr>
+            </w:pPr>
+          </w:p>
+          <w:p>
+            <w:pPr>
+              <w:ind w:left="0" w:firstLine="0"/>
+              <w:jc w:val="left"/>
+              <w:rPr>
+                <w:rFonts w:ascii="宋体" w:eastAsia="宋体" w:hAnsi="宋体" w:cs="宋体" w:hint="eastAsia"/>
+                <w:kern w:val="0"/>
+                <w:szCs w:val="24"/>
+              </w:rPr>
+            </w:pPr>
+            <w:r>
+              <w:rPr>
+                <w:rFonts w:ascii="宋体" w:eastAsia="宋体" w:hAnsi="宋体" w:cs="宋体" w:hint="eastAsia"/>
+                <w:kern w:val="0"/>
+                <w:szCs w:val="24"/>
+              </w:rPr>
+              <w:t>#更新主机使其可以远程登录</w:t>
+            </w:r>
+          </w:p>
+          <w:p>
+            <w:pPr>
+              <w:ind w:left="0" w:firstLine="0"/>
+              <w:jc w:val="left"/>
+              <w:rPr>
+                <w:rFonts w:ascii="宋体" w:eastAsia="宋体" w:hAnsi="宋体" w:cs="宋体"/>
+                <w:kern w:val="0"/>
+                <w:szCs w:val="24"/>
+              </w:rPr>
+            </w:pPr>
+            <w:r>
+              <w:rPr>
+                <w:rFonts w:ascii="宋体" w:eastAsia="宋体" w:hAnsi="宋体" w:cs="宋体"/>
+                <w:kern w:val="0"/>
+                <w:szCs w:val="24"/>
+              </w:rPr>
+              <w:t>update user set host = '%' where user ='root';</w:t>
+            </w:r>
+          </w:p>
+          <w:p>
+            <w:pPr>
+              <w:ind w:left="0" w:firstLine="0"/>
+              <w:jc w:val="left"/>
+              <w:rPr>
+                <w:rFonts w:ascii="宋体" w:eastAsia="宋体" w:hAnsi="宋体" w:cs="宋体" w:hint="eastAsia"/>
+                <w:kern w:val="0"/>
+                <w:szCs w:val="24"/>
+              </w:rPr>
+            </w:pPr>
+            <w:r>
+              <w:rPr>
+                <w:rFonts w:ascii="宋体" w:eastAsia="宋体" w:hAnsi="宋体" w:cs="宋体"/>
+                <w:kern w:val="0"/>
+                <w:szCs w:val="24"/>
+              </w:rPr>
+              <w:t>flush privileges;</w:t>
+            </w:r>
+          </w:p>
+          <w:p>
+            <w:pPr>
+              <w:ind w:left="0" w:firstLine="0"/>
+              <w:jc w:val="left"/>
+              <w:rPr>
+                <w:rFonts w:ascii="宋体" w:eastAsia="宋体" w:hAnsi="宋体" w:cs="宋体" w:hint="eastAsia"/>
+                <w:kern w:val="0"/>
+                <w:szCs w:val="24"/>
+              </w:rPr>
+            </w:pPr>
+            <w:r>
+              <w:rPr>
+                <w:rFonts w:ascii="宋体" w:eastAsia="宋体" w:hAnsi="宋体" w:cs="宋体" w:hint="eastAsia"/>
+                <w:kern w:val="0"/>
+                <w:szCs w:val="24"/>
+              </w:rPr>
+              <w:lastRenderedPageBreak/>
+              <w:t>#新建用户</w:t>
+            </w:r>
+          </w:p>
+          <w:p>
+            <w:pPr>
+              <w:ind w:left="0" w:firstLine="0"/>
+              <w:jc w:val="left"/>
+              <w:rPr>
+                <w:rFonts w:ascii="宋体" w:eastAsia="宋体" w:hAnsi="宋体" w:cs="宋体" w:hint="eastAsia"/>
+                <w:kern w:val="0"/>
+                <w:szCs w:val="24"/>
+              </w:rPr>
+            </w:pPr>
+            <w:r>
+              <w:rPr>
+                <w:rFonts w:ascii="宋体" w:eastAsia="宋体" w:hAnsi="宋体" w:cs="宋体"/>
+                <w:kern w:val="0"/>
+                <w:szCs w:val="24"/>
+              </w:rPr>
+              <w:t>grant select,insert,update,delete,create,drop on * to hadoop@'%' identified by '123456';</w:t>
+            </w:r>
+          </w:p>
+          <w:p>
+            <w:pPr>
+              <w:ind w:left="0" w:firstLine="0"/>
+              <w:jc w:val="left"/>
+              <w:rPr>
+                <w:rFonts w:ascii="宋体" w:eastAsia="宋体" w:hAnsi="宋体" w:cs="宋体"/>
+                <w:kern w:val="0"/>
+                <w:szCs w:val="24"/>
+              </w:rPr>
+            </w:pPr>
           </w:p>
           <w:p>
             <w:pPr>
@@ -1860,6 +2492,7 @@
         <w:pStyle w:val="1"/>
       </w:pPr>
       <w:r>
+        <w:lastRenderedPageBreak/>
         <w:t>错误</w:t>
       </w:r>
     </w:p>
@@ -2336,7 +2969,6 @@
           <w:sz w:val="21"/>
           <w:szCs w:val="21"/>
         </w:rPr>
-        <w:lastRenderedPageBreak/>
         <w:t xml:space="preserve">　　　　解决</w:t>
       </w:r>
       <w:r>
@@ -2582,8 +3214,6 @@
       <w:pPr>
         <w:pStyle w:val="1"/>
       </w:pPr>
-      <w:bookmarkStart w:id="0" w:name="_GoBack"/>
-      <w:bookmarkEnd w:id="0"/>
       <w:r>
         <w:t>其他</w:t>
       </w:r>
@@ -7759,7 +8389,7 @@
 </file>
 
 <file path=customXml/itemProps1.xml><?xml version="1.0" encoding="utf-8"?>
-<ds:datastoreItem xmlns:ds="http://schemas.openxmlformats.org/officeDocument/2006/customXml" ds:itemID="{2F4E14A4-F658-44FB-887C-2A77B2045A51}">
+<ds:datastoreItem xmlns:ds="http://schemas.openxmlformats.org/officeDocument/2006/customXml" ds:itemID="{5CF62940-3EA8-416A-9837-FAD951B9B8BE}">
   <ds:schemaRefs>
     <ds:schemaRef ds:uri="http://schemas.openxmlformats.org/officeDocument/2006/bibliography"/>
   </ds:schemaRefs>

</xml_diff>